<commit_message>
Minor edit in DOCX P1 file
</commit_message>
<xml_diff>
--- a/P1 - Java Fundamental/P1 Java Fundamental - Kelvianto Pratama Harum 200210500016.docx
+++ b/P1 - Java Fundamental/P1 Java Fundamental - Kelvianto Pratama Harum 200210500016.docx
@@ -131,13 +131,17 @@
         <w:jc w:val="both"/>
         <w:rPr>
           <w:rFonts w:ascii="Times New Roman" w:hAnsi="Times New Roman" w:cs="Times New Roman"/>
-          <w:sz w:val="24"/>
-          <w:szCs w:val="24"/>
-        </w:rPr>
-      </w:pPr>
-      <w:r>
-        <w:rPr>
-          <w:rFonts w:ascii="Times New Roman" w:hAnsi="Times New Roman" w:cs="Times New Roman"/>
+          <w:b/>
+          <w:bCs/>
+          <w:sz w:val="24"/>
+          <w:szCs w:val="24"/>
+        </w:rPr>
+      </w:pPr>
+      <w:r>
+        <w:rPr>
+          <w:rFonts w:ascii="Times New Roman" w:hAnsi="Times New Roman" w:cs="Times New Roman"/>
+          <w:b/>
+          <w:bCs/>
           <w:sz w:val="24"/>
           <w:szCs w:val="24"/>
         </w:rPr>
@@ -150,13 +154,17 @@
         <w:jc w:val="both"/>
         <w:rPr>
           <w:rFonts w:ascii="Times New Roman" w:hAnsi="Times New Roman" w:cs="Times New Roman"/>
-          <w:sz w:val="24"/>
-          <w:szCs w:val="24"/>
-        </w:rPr>
-      </w:pPr>
-      <w:r>
-        <w:rPr>
-          <w:rFonts w:ascii="Times New Roman" w:hAnsi="Times New Roman" w:cs="Times New Roman"/>
+          <w:b/>
+          <w:bCs/>
+          <w:sz w:val="24"/>
+          <w:szCs w:val="24"/>
+        </w:rPr>
+      </w:pPr>
+      <w:r>
+        <w:rPr>
+          <w:rFonts w:ascii="Times New Roman" w:hAnsi="Times New Roman" w:cs="Times New Roman"/>
+          <w:b/>
+          <w:bCs/>
           <w:sz w:val="24"/>
           <w:szCs w:val="24"/>
         </w:rPr>
@@ -3323,27 +3331,7 @@
           <w:sz w:val="24"/>
           <w:szCs w:val="24"/>
         </w:rPr>
-        <w:t>Contoh1</w:t>
-      </w:r>
-      <w:r>
-        <w:rPr>
-          <w:rFonts w:ascii="Times New Roman" w:hAnsi="Times New Roman" w:cs="Times New Roman"/>
-          <w:b/>
-          <w:bCs/>
-          <w:sz w:val="24"/>
-          <w:szCs w:val="24"/>
-        </w:rPr>
-        <w:t>3</w:t>
-      </w:r>
-      <w:r>
-        <w:rPr>
-          <w:rFonts w:ascii="Times New Roman" w:hAnsi="Times New Roman" w:cs="Times New Roman"/>
-          <w:b/>
-          <w:bCs/>
-          <w:sz w:val="24"/>
-          <w:szCs w:val="24"/>
-        </w:rPr>
-        <w:t xml:space="preserve">.java </w:t>
+        <w:t xml:space="preserve">Contoh13.java </w:t>
       </w:r>
       <w:r>
         <w:rPr>
@@ -3410,17 +3398,7 @@
           <w:sz w:val="24"/>
           <w:szCs w:val="24"/>
         </w:rPr>
-        <w:t>Contoh1</w:t>
-      </w:r>
-      <w:r>
-        <w:rPr>
-          <w:rFonts w:ascii="Times New Roman" w:hAnsi="Times New Roman" w:cs="Times New Roman"/>
-          <w:b/>
-          <w:bCs/>
-          <w:sz w:val="24"/>
-          <w:szCs w:val="24"/>
-        </w:rPr>
-        <w:t>3</w:t>
+        <w:t>Contoh13</w:t>
       </w:r>
       <w:r>
         <w:rPr>
@@ -3474,17 +3452,7 @@
           <w:sz w:val="24"/>
           <w:szCs w:val="24"/>
         </w:rPr>
-        <w:t>Contoh1</w:t>
-      </w:r>
-      <w:r>
-        <w:rPr>
-          <w:rFonts w:ascii="Times New Roman" w:hAnsi="Times New Roman" w:cs="Times New Roman"/>
-          <w:b/>
-          <w:bCs/>
-          <w:sz w:val="24"/>
-          <w:szCs w:val="24"/>
-        </w:rPr>
-        <w:t>3</w:t>
+        <w:t>Contoh13</w:t>
       </w:r>
       <w:r>
         <w:rPr>
@@ -3577,17 +3545,7 @@
           <w:sz w:val="24"/>
           <w:szCs w:val="24"/>
         </w:rPr>
-        <w:t>1</w:t>
-      </w:r>
-      <w:r>
-        <w:rPr>
-          <w:rFonts w:ascii="Times New Roman" w:hAnsi="Times New Roman" w:cs="Times New Roman"/>
-          <w:b/>
-          <w:bCs/>
-          <w:sz w:val="24"/>
-          <w:szCs w:val="24"/>
-        </w:rPr>
-        <w:t>1</w:t>
+        <w:t>11</w:t>
       </w:r>
       <w:r>
         <w:rPr>
@@ -3805,17 +3763,7 @@
           <w:sz w:val="24"/>
           <w:szCs w:val="24"/>
         </w:rPr>
-        <w:t>b</w:t>
-      </w:r>
-      <w:r>
-        <w:rPr>
-          <w:rFonts w:ascii="Times New Roman" w:hAnsi="Times New Roman" w:cs="Times New Roman"/>
-          <w:b/>
-          <w:bCs/>
-          <w:sz w:val="24"/>
-          <w:szCs w:val="24"/>
-        </w:rPr>
-        <w:t xml:space="preserve"> </w:t>
+        <w:t xml:space="preserve">b </w:t>
       </w:r>
       <w:r>
         <w:rPr>
@@ -3833,17 +3781,7 @@
           <w:sz w:val="24"/>
           <w:szCs w:val="24"/>
         </w:rPr>
-        <w:t>2</w:t>
-      </w:r>
-      <w:r>
-        <w:rPr>
-          <w:rFonts w:ascii="Times New Roman" w:hAnsi="Times New Roman" w:cs="Times New Roman"/>
-          <w:b/>
-          <w:bCs/>
-          <w:sz w:val="24"/>
-          <w:szCs w:val="24"/>
-        </w:rPr>
-        <w:t>0</w:t>
+        <w:t>20</w:t>
       </w:r>
       <w:r>
         <w:rPr>
@@ -3900,33 +3838,15 @@
           <w:sz w:val="24"/>
           <w:szCs w:val="24"/>
         </w:rPr>
-        <w:t>c</w:t>
-      </w:r>
-      <w:r>
-        <w:rPr>
-          <w:rFonts w:ascii="Times New Roman" w:hAnsi="Times New Roman" w:cs="Times New Roman"/>
-          <w:b/>
-          <w:bCs/>
-          <w:sz w:val="24"/>
-          <w:szCs w:val="24"/>
-        </w:rPr>
-        <w:t xml:space="preserve"> </w:t>
-      </w:r>
-      <w:r>
-        <w:rPr>
-          <w:rFonts w:ascii="Times New Roman" w:hAnsi="Times New Roman" w:cs="Times New Roman"/>
-          <w:sz w:val="24"/>
-          <w:szCs w:val="24"/>
-        </w:rPr>
-        <w:t xml:space="preserve">didefinisikan dengan </w:t>
-      </w:r>
-      <w:r>
-        <w:rPr>
-          <w:rFonts w:ascii="Times New Roman" w:hAnsi="Times New Roman" w:cs="Times New Roman"/>
-          <w:sz w:val="24"/>
-          <w:szCs w:val="24"/>
-        </w:rPr>
-        <w:t xml:space="preserve">hasil penjumlahan dari variabel </w:t>
+        <w:t xml:space="preserve">c </w:t>
+      </w:r>
+      <w:r>
+        <w:rPr>
+          <w:rFonts w:ascii="Times New Roman" w:hAnsi="Times New Roman" w:cs="Times New Roman"/>
+          <w:sz w:val="24"/>
+          <w:szCs w:val="24"/>
+        </w:rPr>
+        <w:t xml:space="preserve">didefinisikan dengan hasil penjumlahan dari variabel </w:t>
       </w:r>
       <w:r>
         <w:rPr>
@@ -3944,15 +3864,7 @@
           <w:sz w:val="24"/>
           <w:szCs w:val="24"/>
         </w:rPr>
-        <w:t xml:space="preserve"> yaitu 30</w:t>
-      </w:r>
-      <w:r>
-        <w:rPr>
-          <w:rFonts w:ascii="Times New Roman" w:hAnsi="Times New Roman" w:cs="Times New Roman"/>
-          <w:sz w:val="24"/>
-          <w:szCs w:val="24"/>
-        </w:rPr>
-        <w:t>.</w:t>
+        <w:t xml:space="preserve"> yaitu 30.</w:t>
       </w:r>
     </w:p>
     <w:p>
@@ -4352,27 +4264,7 @@
           <w:sz w:val="24"/>
           <w:szCs w:val="24"/>
         </w:rPr>
-        <w:t>Contoh1</w:t>
-      </w:r>
-      <w:r>
-        <w:rPr>
-          <w:rFonts w:ascii="Times New Roman" w:hAnsi="Times New Roman" w:cs="Times New Roman"/>
-          <w:b/>
-          <w:bCs/>
-          <w:sz w:val="24"/>
-          <w:szCs w:val="24"/>
-        </w:rPr>
-        <w:t>4</w:t>
-      </w:r>
-      <w:r>
-        <w:rPr>
-          <w:rFonts w:ascii="Times New Roman" w:hAnsi="Times New Roman" w:cs="Times New Roman"/>
-          <w:b/>
-          <w:bCs/>
-          <w:sz w:val="24"/>
-          <w:szCs w:val="24"/>
-        </w:rPr>
-        <w:t xml:space="preserve">.java </w:t>
+        <w:t xml:space="preserve">Contoh14.java </w:t>
       </w:r>
       <w:r>
         <w:rPr>
@@ -4439,17 +4331,7 @@
           <w:sz w:val="24"/>
           <w:szCs w:val="24"/>
         </w:rPr>
-        <w:t>Contoh1</w:t>
-      </w:r>
-      <w:r>
-        <w:rPr>
-          <w:rFonts w:ascii="Times New Roman" w:hAnsi="Times New Roman" w:cs="Times New Roman"/>
-          <w:b/>
-          <w:bCs/>
-          <w:sz w:val="24"/>
-          <w:szCs w:val="24"/>
-        </w:rPr>
-        <w:t>4</w:t>
+        <w:t>Contoh14</w:t>
       </w:r>
       <w:r>
         <w:rPr>
@@ -4485,17 +4367,7 @@
           <w:sz w:val="24"/>
           <w:szCs w:val="24"/>
         </w:rPr>
-        <w:t>1</w:t>
-      </w:r>
-      <w:r>
-        <w:rPr>
-          <w:rFonts w:ascii="Times New Roman" w:hAnsi="Times New Roman" w:cs="Times New Roman"/>
-          <w:b/>
-          <w:bCs/>
-          <w:sz w:val="24"/>
-          <w:szCs w:val="24"/>
-        </w:rPr>
-        <w:t>4</w:t>
+        <w:t>14</w:t>
       </w:r>
       <w:r>
         <w:rPr>
@@ -4513,17 +4385,7 @@
           <w:sz w:val="24"/>
           <w:szCs w:val="24"/>
         </w:rPr>
-        <w:t>Contoh1</w:t>
-      </w:r>
-      <w:r>
-        <w:rPr>
-          <w:rFonts w:ascii="Times New Roman" w:hAnsi="Times New Roman" w:cs="Times New Roman"/>
-          <w:b/>
-          <w:bCs/>
-          <w:sz w:val="24"/>
-          <w:szCs w:val="24"/>
-        </w:rPr>
-        <w:t>4</w:t>
+        <w:t>Contoh14</w:t>
       </w:r>
       <w:r>
         <w:rPr>
@@ -4616,17 +4478,7 @@
           <w:sz w:val="24"/>
           <w:szCs w:val="24"/>
         </w:rPr>
-        <w:t>1</w:t>
-      </w:r>
-      <w:r>
-        <w:rPr>
-          <w:rFonts w:ascii="Times New Roman" w:hAnsi="Times New Roman" w:cs="Times New Roman"/>
-          <w:b/>
-          <w:bCs/>
-          <w:sz w:val="24"/>
-          <w:szCs w:val="24"/>
-        </w:rPr>
-        <w:t>3</w:t>
+        <w:t>13</w:t>
       </w:r>
       <w:r>
         <w:rPr>
@@ -5174,15 +5026,7 @@
           <w:sz w:val="24"/>
           <w:szCs w:val="24"/>
         </w:rPr>
-        <w:t xml:space="preserve">. </w:t>
-      </w:r>
-      <w:r>
-        <w:rPr>
-          <w:rFonts w:ascii="Times New Roman" w:hAnsi="Times New Roman" w:cs="Times New Roman"/>
-          <w:sz w:val="24"/>
-          <w:szCs w:val="24"/>
-        </w:rPr>
-        <w:t xml:space="preserve">Pada bagian ini diperiksa kondisi jika variabel </w:t>
+        <w:t xml:space="preserve">. Pada bagian ini diperiksa kondisi jika variabel </w:t>
       </w:r>
       <w:r>
         <w:rPr>
@@ -5264,17 +5108,7 @@
           <w:sz w:val="24"/>
           <w:szCs w:val="24"/>
         </w:rPr>
-        <w:t>8</w:t>
-      </w:r>
-      <w:r>
-        <w:rPr>
-          <w:rFonts w:ascii="Times New Roman" w:hAnsi="Times New Roman" w:cs="Times New Roman"/>
-          <w:b/>
-          <w:bCs/>
-          <w:sz w:val="24"/>
-          <w:szCs w:val="24"/>
-        </w:rPr>
-        <w:t xml:space="preserve"> </w:t>
+        <w:t xml:space="preserve">8 </w:t>
       </w:r>
       <w:r>
         <w:rPr>
@@ -5300,15 +5134,7 @@
           <w:sz w:val="24"/>
           <w:szCs w:val="24"/>
         </w:rPr>
-        <w:t xml:space="preserve"> dimana penutup blok (tanda ‘}’) berakhir</w:t>
-      </w:r>
-      <w:r>
-        <w:rPr>
-          <w:rFonts w:ascii="Times New Roman" w:hAnsi="Times New Roman" w:cs="Times New Roman"/>
-          <w:sz w:val="24"/>
-          <w:szCs w:val="24"/>
-        </w:rPr>
-        <w:t>.</w:t>
+        <w:t xml:space="preserve"> dimana penutup blok (tanda ‘}’) berakhir.</w:t>
       </w:r>
     </w:p>
     <w:p>
@@ -5365,27 +5191,7 @@
           <w:sz w:val="24"/>
           <w:szCs w:val="24"/>
         </w:rPr>
-        <w:t xml:space="preserve">“Selamat </w:t>
-      </w:r>
-      <w:r>
-        <w:rPr>
-          <w:rFonts w:ascii="Times New Roman" w:hAnsi="Times New Roman" w:cs="Times New Roman"/>
-          <w:b/>
-          <w:bCs/>
-          <w:sz w:val="24"/>
-          <w:szCs w:val="24"/>
-        </w:rPr>
-        <w:t>siang,</w:t>
-      </w:r>
-      <w:r>
-        <w:rPr>
-          <w:rFonts w:ascii="Times New Roman" w:hAnsi="Times New Roman" w:cs="Times New Roman"/>
-          <w:b/>
-          <w:bCs/>
-          <w:sz w:val="24"/>
-          <w:szCs w:val="24"/>
-        </w:rPr>
-        <w:t>”</w:t>
+        <w:t>“Selamat siang,”</w:t>
       </w:r>
       <w:r>
         <w:rPr>
@@ -5705,27 +5511,7 @@
           <w:sz w:val="24"/>
           <w:szCs w:val="24"/>
         </w:rPr>
-        <w:t xml:space="preserve">“Selamat </w:t>
-      </w:r>
-      <w:r>
-        <w:rPr>
-          <w:rFonts w:ascii="Times New Roman" w:hAnsi="Times New Roman" w:cs="Times New Roman"/>
-          <w:b/>
-          <w:bCs/>
-          <w:sz w:val="24"/>
-          <w:szCs w:val="24"/>
-        </w:rPr>
-        <w:t>malam.</w:t>
-      </w:r>
-      <w:r>
-        <w:rPr>
-          <w:rFonts w:ascii="Times New Roman" w:hAnsi="Times New Roman" w:cs="Times New Roman"/>
-          <w:b/>
-          <w:bCs/>
-          <w:sz w:val="24"/>
-          <w:szCs w:val="24"/>
-        </w:rPr>
-        <w:t>”</w:t>
+        <w:t>“Selamat malam.”</w:t>
       </w:r>
       <w:r>
         <w:rPr>
@@ -6047,27 +5833,7 @@
           <w:sz w:val="24"/>
           <w:szCs w:val="24"/>
         </w:rPr>
-        <w:t>Contoh1</w:t>
-      </w:r>
-      <w:r>
-        <w:rPr>
-          <w:rFonts w:ascii="Times New Roman" w:hAnsi="Times New Roman" w:cs="Times New Roman"/>
-          <w:b/>
-          <w:bCs/>
-          <w:sz w:val="24"/>
-          <w:szCs w:val="24"/>
-        </w:rPr>
-        <w:t>5</w:t>
-      </w:r>
-      <w:r>
-        <w:rPr>
-          <w:rFonts w:ascii="Times New Roman" w:hAnsi="Times New Roman" w:cs="Times New Roman"/>
-          <w:b/>
-          <w:bCs/>
-          <w:sz w:val="24"/>
-          <w:szCs w:val="24"/>
-        </w:rPr>
-        <w:t xml:space="preserve">.java </w:t>
+        <w:t xml:space="preserve">Contoh15.java </w:t>
       </w:r>
       <w:r>
         <w:rPr>
@@ -6134,17 +5900,7 @@
           <w:sz w:val="24"/>
           <w:szCs w:val="24"/>
         </w:rPr>
-        <w:t>Contoh1</w:t>
-      </w:r>
-      <w:r>
-        <w:rPr>
-          <w:rFonts w:ascii="Times New Roman" w:hAnsi="Times New Roman" w:cs="Times New Roman"/>
-          <w:b/>
-          <w:bCs/>
-          <w:sz w:val="24"/>
-          <w:szCs w:val="24"/>
-        </w:rPr>
-        <w:t>5</w:t>
+        <w:t>Contoh15</w:t>
       </w:r>
       <w:r>
         <w:rPr>
@@ -6198,17 +5954,7 @@
           <w:sz w:val="24"/>
           <w:szCs w:val="24"/>
         </w:rPr>
-        <w:t>Contoh1</w:t>
-      </w:r>
-      <w:r>
-        <w:rPr>
-          <w:rFonts w:ascii="Times New Roman" w:hAnsi="Times New Roman" w:cs="Times New Roman"/>
-          <w:b/>
-          <w:bCs/>
-          <w:sz w:val="24"/>
-          <w:szCs w:val="24"/>
-        </w:rPr>
-        <w:t>5</w:t>
+        <w:t>Contoh15</w:t>
       </w:r>
       <w:r>
         <w:rPr>
@@ -6609,15 +6355,7 @@
           <w:sz w:val="24"/>
           <w:szCs w:val="24"/>
         </w:rPr>
-        <w:t xml:space="preserve"> nilai </w:t>
-      </w:r>
-      <w:r>
-        <w:rPr>
-          <w:rFonts w:ascii="Times New Roman" w:hAnsi="Times New Roman" w:cs="Times New Roman"/>
-          <w:sz w:val="24"/>
-          <w:szCs w:val="24"/>
-        </w:rPr>
-        <w:t xml:space="preserve">variabel </w:t>
+        <w:t xml:space="preserve"> nilai variabel </w:t>
       </w:r>
       <w:r>
         <w:rPr>
@@ -6968,17 +6706,7 @@
           <w:sz w:val="24"/>
           <w:szCs w:val="24"/>
         </w:rPr>
-        <w:t>Praktikum11</w:t>
-      </w:r>
-      <w:r>
-        <w:rPr>
-          <w:rFonts w:ascii="Times New Roman" w:hAnsi="Times New Roman" w:cs="Times New Roman"/>
-          <w:b/>
-          <w:bCs/>
-          <w:sz w:val="24"/>
-          <w:szCs w:val="24"/>
-        </w:rPr>
-        <w:t xml:space="preserve">.java </w:t>
+        <w:t xml:space="preserve">Praktikum11.java </w:t>
       </w:r>
       <w:r>
         <w:rPr>
@@ -7139,17 +6867,7 @@
           <w:sz w:val="24"/>
           <w:szCs w:val="24"/>
         </w:rPr>
-        <w:t>4</w:t>
-      </w:r>
-      <w:r>
-        <w:rPr>
-          <w:rFonts w:ascii="Times New Roman" w:hAnsi="Times New Roman" w:cs="Times New Roman"/>
-          <w:b/>
-          <w:bCs/>
-          <w:sz w:val="24"/>
-          <w:szCs w:val="24"/>
-        </w:rPr>
-        <w:t xml:space="preserve"> </w:t>
+        <w:t xml:space="preserve">4 </w:t>
       </w:r>
       <w:r>
         <w:rPr>
@@ -7624,35 +7342,17 @@
           <w:sz w:val="24"/>
           <w:szCs w:val="24"/>
         </w:rPr>
-        <w:t xml:space="preserve"> dengan parameter String args[], method ini adalah method yang akan pertama kali dieksekusi pada saat runtime program berjalan. Scope method ini adalah baris</w:t>
-      </w:r>
-      <w:r>
-        <w:rPr>
-          <w:rFonts w:ascii="Times New Roman" w:hAnsi="Times New Roman" w:cs="Times New Roman"/>
-          <w:sz w:val="24"/>
-          <w:szCs w:val="24"/>
-        </w:rPr>
-        <w:t xml:space="preserve"> </w:t>
-      </w:r>
-      <w:r>
-        <w:rPr>
-          <w:rFonts w:ascii="Times New Roman" w:hAnsi="Times New Roman" w:cs="Times New Roman"/>
-          <w:b/>
-          <w:bCs/>
-          <w:sz w:val="24"/>
-          <w:szCs w:val="24"/>
-        </w:rPr>
-        <w:t>9</w:t>
-      </w:r>
-      <w:r>
-        <w:rPr>
-          <w:rFonts w:ascii="Times New Roman" w:hAnsi="Times New Roman" w:cs="Times New Roman"/>
-          <w:b/>
-          <w:bCs/>
-          <w:sz w:val="24"/>
-          <w:szCs w:val="24"/>
-        </w:rPr>
-        <w:t xml:space="preserve"> </w:t>
+        <w:t xml:space="preserve"> dengan parameter String args[], method ini adalah method yang akan pertama kali dieksekusi pada saat runtime program berjalan. Scope method ini adalah baris </w:t>
+      </w:r>
+      <w:r>
+        <w:rPr>
+          <w:rFonts w:ascii="Times New Roman" w:hAnsi="Times New Roman" w:cs="Times New Roman"/>
+          <w:b/>
+          <w:bCs/>
+          <w:sz w:val="24"/>
+          <w:szCs w:val="24"/>
+        </w:rPr>
+        <w:t xml:space="preserve">9 </w:t>
       </w:r>
       <w:r>
         <w:rPr>
@@ -7717,15 +7417,7 @@
           <w:sz w:val="24"/>
           <w:szCs w:val="24"/>
         </w:rPr>
-        <w:t xml:space="preserve">, </w:t>
-      </w:r>
-      <w:r>
-        <w:rPr>
-          <w:rFonts w:ascii="Times New Roman" w:hAnsi="Times New Roman" w:cs="Times New Roman"/>
-          <w:sz w:val="24"/>
-          <w:szCs w:val="24"/>
-        </w:rPr>
-        <w:t xml:space="preserve">dideklarasikan variabel </w:t>
+        <w:t xml:space="preserve">, dideklarasikan variabel </w:t>
       </w:r>
       <w:r>
         <w:rPr>
@@ -7771,17 +7463,7 @@
           <w:sz w:val="24"/>
           <w:szCs w:val="24"/>
         </w:rPr>
-        <w:t>float</w:t>
-      </w:r>
-      <w:r>
-        <w:rPr>
-          <w:rFonts w:ascii="Times New Roman" w:hAnsi="Times New Roman" w:cs="Times New Roman"/>
-          <w:b/>
-          <w:bCs/>
-          <w:sz w:val="24"/>
-          <w:szCs w:val="24"/>
-        </w:rPr>
-        <w:t xml:space="preserve"> (signed, 4 bytes/32 bit)</w:t>
+        <w:t>float (signed, 4 bytes/32 bit)</w:t>
       </w:r>
       <w:r>
         <w:rPr>
@@ -7967,17 +7649,7 @@
           <w:sz w:val="24"/>
           <w:szCs w:val="24"/>
         </w:rPr>
-        <w:t>1</w:t>
-      </w:r>
-      <w:r>
-        <w:rPr>
-          <w:rFonts w:ascii="Times New Roman" w:hAnsi="Times New Roman" w:cs="Times New Roman"/>
-          <w:b/>
-          <w:bCs/>
-          <w:sz w:val="24"/>
-          <w:szCs w:val="24"/>
-        </w:rPr>
-        <w:t>3</w:t>
+        <w:t>13</w:t>
       </w:r>
       <w:r>
         <w:rPr>
@@ -8003,27 +7675,7 @@
           <w:sz w:val="24"/>
           <w:szCs w:val="24"/>
         </w:rPr>
-        <w:t>“</w:t>
-      </w:r>
-      <w:r>
-        <w:rPr>
-          <w:rFonts w:ascii="Times New Roman" w:hAnsi="Times New Roman" w:cs="Times New Roman"/>
-          <w:b/>
-          <w:bCs/>
-          <w:sz w:val="24"/>
-          <w:szCs w:val="24"/>
-        </w:rPr>
-        <w:t xml:space="preserve">Masukkan panjang balok: </w:t>
-      </w:r>
-      <w:r>
-        <w:rPr>
-          <w:rFonts w:ascii="Times New Roman" w:hAnsi="Times New Roman" w:cs="Times New Roman"/>
-          <w:b/>
-          <w:bCs/>
-          <w:sz w:val="24"/>
-          <w:szCs w:val="24"/>
-        </w:rPr>
-        <w:t>”</w:t>
+        <w:t>“Masukkan panjang balok: ”</w:t>
       </w:r>
       <w:r>
         <w:rPr>
@@ -8227,17 +7879,7 @@
           <w:sz w:val="24"/>
           <w:szCs w:val="24"/>
         </w:rPr>
-        <w:t>1</w:t>
-      </w:r>
-      <w:r>
-        <w:rPr>
-          <w:rFonts w:ascii="Times New Roman" w:hAnsi="Times New Roman" w:cs="Times New Roman"/>
-          <w:b/>
-          <w:bCs/>
-          <w:sz w:val="24"/>
-          <w:szCs w:val="24"/>
-        </w:rPr>
-        <w:t>6</w:t>
+        <w:t>16</w:t>
       </w:r>
       <w:r>
         <w:rPr>
@@ -8263,27 +7905,7 @@
           <w:sz w:val="24"/>
           <w:szCs w:val="24"/>
         </w:rPr>
-        <w:t xml:space="preserve">“Masukkan </w:t>
-      </w:r>
-      <w:r>
-        <w:rPr>
-          <w:rFonts w:ascii="Times New Roman" w:hAnsi="Times New Roman" w:cs="Times New Roman"/>
-          <w:b/>
-          <w:bCs/>
-          <w:sz w:val="24"/>
-          <w:szCs w:val="24"/>
-        </w:rPr>
-        <w:t xml:space="preserve">lebar </w:t>
-      </w:r>
-      <w:r>
-        <w:rPr>
-          <w:rFonts w:ascii="Times New Roman" w:hAnsi="Times New Roman" w:cs="Times New Roman"/>
-          <w:b/>
-          <w:bCs/>
-          <w:sz w:val="24"/>
-          <w:szCs w:val="24"/>
-        </w:rPr>
-        <w:t>balok: ”</w:t>
+        <w:t>“Masukkan lebar balok: ”</w:t>
       </w:r>
       <w:r>
         <w:rPr>
@@ -8376,17 +7998,7 @@
           <w:sz w:val="24"/>
           <w:szCs w:val="24"/>
         </w:rPr>
-        <w:t>1</w:t>
-      </w:r>
-      <w:r>
-        <w:rPr>
-          <w:rFonts w:ascii="Times New Roman" w:hAnsi="Times New Roman" w:cs="Times New Roman"/>
-          <w:b/>
-          <w:bCs/>
-          <w:sz w:val="24"/>
-          <w:szCs w:val="24"/>
-        </w:rPr>
-        <w:t>7</w:t>
+        <w:t>17</w:t>
       </w:r>
       <w:r>
         <w:rPr>
@@ -8404,17 +8016,7 @@
           <w:sz w:val="24"/>
           <w:szCs w:val="24"/>
         </w:rPr>
-        <w:t>lebar</w:t>
-      </w:r>
-      <w:r>
-        <w:rPr>
-          <w:rFonts w:ascii="Times New Roman" w:hAnsi="Times New Roman" w:cs="Times New Roman"/>
-          <w:b/>
-          <w:bCs/>
-          <w:sz w:val="24"/>
-          <w:szCs w:val="24"/>
-        </w:rPr>
-        <w:t xml:space="preserve"> </w:t>
+        <w:t xml:space="preserve">lebar </w:t>
       </w:r>
       <w:r>
         <w:rPr>
@@ -8822,37 +8424,7 @@
           <w:sz w:val="24"/>
           <w:szCs w:val="24"/>
         </w:rPr>
-        <w:t xml:space="preserve">jika nilai variabel </w:t>
-      </w:r>
-      <w:r>
-        <w:rPr>
-          <w:rFonts w:ascii="Times New Roman" w:hAnsi="Times New Roman" w:cs="Times New Roman"/>
-          <w:b/>
-          <w:bCs/>
-          <w:sz w:val="24"/>
-          <w:szCs w:val="24"/>
-        </w:rPr>
-        <w:t>lebar</w:t>
-      </w:r>
-      <w:r>
-        <w:rPr>
-          <w:rFonts w:ascii="Times New Roman" w:hAnsi="Times New Roman" w:cs="Times New Roman"/>
-          <w:b/>
-          <w:bCs/>
-          <w:sz w:val="24"/>
-          <w:szCs w:val="24"/>
-        </w:rPr>
-        <w:t xml:space="preserve"> sama dengan 0</w:t>
-      </w:r>
-      <w:r>
-        <w:rPr>
-          <w:rFonts w:ascii="Times New Roman" w:hAnsi="Times New Roman" w:cs="Times New Roman"/>
-          <w:b/>
-          <w:bCs/>
-          <w:sz w:val="24"/>
-          <w:szCs w:val="24"/>
-        </w:rPr>
-        <w:t xml:space="preserve"> </w:t>
+        <w:t xml:space="preserve">jika nilai variabel lebar sama dengan 0 </w:t>
       </w:r>
       <w:r>
         <w:rPr>
@@ -8870,37 +8442,7 @@
           <w:sz w:val="24"/>
           <w:szCs w:val="24"/>
         </w:rPr>
-        <w:t xml:space="preserve"> </w:t>
-      </w:r>
-      <w:r>
-        <w:rPr>
-          <w:rFonts w:ascii="Times New Roman" w:hAnsi="Times New Roman" w:cs="Times New Roman"/>
-          <w:b/>
-          <w:bCs/>
-          <w:sz w:val="24"/>
-          <w:szCs w:val="24"/>
-        </w:rPr>
-        <w:t>jika nilai variabel</w:t>
-      </w:r>
-      <w:r>
-        <w:rPr>
-          <w:rFonts w:ascii="Times New Roman" w:hAnsi="Times New Roman" w:cs="Times New Roman"/>
-          <w:b/>
-          <w:bCs/>
-          <w:sz w:val="24"/>
-          <w:szCs w:val="24"/>
-        </w:rPr>
-        <w:t xml:space="preserve"> tinggi</w:t>
-      </w:r>
-      <w:r>
-        <w:rPr>
-          <w:rFonts w:ascii="Times New Roman" w:hAnsi="Times New Roman" w:cs="Times New Roman"/>
-          <w:b/>
-          <w:bCs/>
-          <w:sz w:val="24"/>
-          <w:szCs w:val="24"/>
-        </w:rPr>
-        <w:t xml:space="preserve"> sama dengan 0</w:t>
+        <w:t xml:space="preserve"> jika nilai variabel tinggi sama dengan 0</w:t>
       </w:r>
       <w:r>
         <w:rPr>
@@ -9081,27 +8623,7 @@
           <w:sz w:val="24"/>
           <w:szCs w:val="24"/>
         </w:rPr>
-        <w:t>“</w:t>
-      </w:r>
-      <w:r>
-        <w:rPr>
-          <w:rFonts w:ascii="Times New Roman" w:hAnsi="Times New Roman" w:cs="Times New Roman"/>
-          <w:b/>
-          <w:bCs/>
-          <w:sz w:val="24"/>
-          <w:szCs w:val="24"/>
-        </w:rPr>
-        <w:t>Input keliru! Nilai input tidak boleh nol!</w:t>
-      </w:r>
-      <w:r>
-        <w:rPr>
-          <w:rFonts w:ascii="Times New Roman" w:hAnsi="Times New Roman" w:cs="Times New Roman"/>
-          <w:b/>
-          <w:bCs/>
-          <w:sz w:val="24"/>
-          <w:szCs w:val="24"/>
-        </w:rPr>
-        <w:t>”</w:t>
+        <w:t>“Input keliru! Nilai input tidak boleh nol!”</w:t>
       </w:r>
       <w:r>
         <w:rPr>
@@ -9214,17 +8736,7 @@
           <w:sz w:val="24"/>
           <w:szCs w:val="24"/>
         </w:rPr>
-        <w:t>2</w:t>
-      </w:r>
-      <w:r>
-        <w:rPr>
-          <w:rFonts w:ascii="Times New Roman" w:hAnsi="Times New Roman" w:cs="Times New Roman"/>
-          <w:b/>
-          <w:bCs/>
-          <w:sz w:val="24"/>
-          <w:szCs w:val="24"/>
-        </w:rPr>
-        <w:t>5</w:t>
+        <w:t>25</w:t>
       </w:r>
       <w:r>
         <w:rPr>
@@ -9258,27 +8770,7 @@
           <w:sz w:val="24"/>
           <w:szCs w:val="24"/>
         </w:rPr>
-        <w:t>“</w:t>
-      </w:r>
-      <w:r>
-        <w:rPr>
-          <w:rFonts w:ascii="Times New Roman" w:hAnsi="Times New Roman" w:cs="Times New Roman"/>
-          <w:b/>
-          <w:bCs/>
-          <w:sz w:val="24"/>
-          <w:szCs w:val="24"/>
-        </w:rPr>
-        <w:t xml:space="preserve">Volume balok adalah: </w:t>
-      </w:r>
-      <w:r>
-        <w:rPr>
-          <w:rFonts w:ascii="Times New Roman" w:hAnsi="Times New Roman" w:cs="Times New Roman"/>
-          <w:b/>
-          <w:bCs/>
-          <w:sz w:val="24"/>
-          <w:szCs w:val="24"/>
-        </w:rPr>
-        <w:t>”</w:t>
+        <w:t>“Volume balok adalah: ”</w:t>
       </w:r>
       <w:r>
         <w:rPr>
@@ -9371,17 +8863,7 @@
           <w:sz w:val="24"/>
           <w:szCs w:val="24"/>
         </w:rPr>
-        <w:t>2</w:t>
-      </w:r>
-      <w:r>
-        <w:rPr>
-          <w:rFonts w:ascii="Times New Roman" w:hAnsi="Times New Roman" w:cs="Times New Roman"/>
-          <w:b/>
-          <w:bCs/>
-          <w:sz w:val="24"/>
-          <w:szCs w:val="24"/>
-        </w:rPr>
-        <w:t>6</w:t>
+        <w:t>26</w:t>
       </w:r>
       <w:r>
         <w:rPr>
@@ -9405,15 +8887,7 @@
           <w:sz w:val="24"/>
           <w:szCs w:val="24"/>
         </w:rPr>
-        <w:t xml:space="preserve"> </w:t>
-      </w:r>
-      <w:r>
-        <w:rPr>
-          <w:rFonts w:ascii="Times New Roman" w:hAnsi="Times New Roman" w:cs="Times New Roman"/>
-          <w:sz w:val="24"/>
-          <w:szCs w:val="24"/>
-        </w:rPr>
-        <w:t xml:space="preserve">hasil eksekusi dari pemanggilan fungsi </w:t>
+        <w:t xml:space="preserve"> hasil eksekusi dari pemanggilan fungsi </w:t>
       </w:r>
       <w:r>
         <w:rPr>
@@ -10138,17 +9612,7 @@
           <w:sz w:val="24"/>
           <w:szCs w:val="24"/>
         </w:rPr>
-        <w:t>Tantangan</w:t>
-      </w:r>
-      <w:r>
-        <w:rPr>
-          <w:rFonts w:ascii="Times New Roman" w:hAnsi="Times New Roman" w:cs="Times New Roman"/>
-          <w:b/>
-          <w:bCs/>
-          <w:sz w:val="24"/>
-          <w:szCs w:val="24"/>
-        </w:rPr>
-        <w:t xml:space="preserve">.java </w:t>
+        <w:t xml:space="preserve">Tantangan.java </w:t>
       </w:r>
       <w:r>
         <w:rPr>
@@ -10233,17 +9697,7 @@
           <w:sz w:val="24"/>
           <w:szCs w:val="24"/>
         </w:rPr>
-        <w:t>Tantangan</w:t>
-      </w:r>
-      <w:r>
-        <w:rPr>
-          <w:rFonts w:ascii="Times New Roman" w:hAnsi="Times New Roman" w:cs="Times New Roman"/>
-          <w:b/>
-          <w:bCs/>
-          <w:sz w:val="24"/>
-          <w:szCs w:val="24"/>
-        </w:rPr>
-        <w:t>.java.</w:t>
+        <w:t>Tantangan.java.</w:t>
       </w:r>
       <w:r>
         <w:rPr>
@@ -10762,41 +10216,15 @@
           <w:sz w:val="24"/>
           <w:szCs w:val="24"/>
         </w:rPr>
-        <w:t>volume</w:t>
-      </w:r>
-      <w:r>
-        <w:rPr>
-          <w:rFonts w:ascii="Times New Roman" w:hAnsi="Times New Roman" w:cs="Times New Roman"/>
-          <w:b/>
-          <w:bCs/>
-          <w:sz w:val="24"/>
-          <w:szCs w:val="24"/>
-        </w:rPr>
-        <w:t>Kubus</w:t>
-      </w:r>
-      <w:r>
-        <w:rPr>
-          <w:rFonts w:ascii="Times New Roman" w:hAnsi="Times New Roman" w:cs="Times New Roman"/>
-          <w:sz w:val="24"/>
-          <w:szCs w:val="24"/>
-        </w:rPr>
-        <w:t xml:space="preserve"> dengan </w:t>
-      </w:r>
-      <w:r>
-        <w:rPr>
-          <w:rFonts w:ascii="Times New Roman" w:hAnsi="Times New Roman" w:cs="Times New Roman"/>
-          <w:sz w:val="24"/>
-          <w:szCs w:val="24"/>
-        </w:rPr>
-        <w:t>1</w:t>
-      </w:r>
-      <w:r>
-        <w:rPr>
-          <w:rFonts w:ascii="Times New Roman" w:hAnsi="Times New Roman" w:cs="Times New Roman"/>
-          <w:sz w:val="24"/>
-          <w:szCs w:val="24"/>
-        </w:rPr>
-        <w:t xml:space="preserve"> parameter yaitu </w:t>
+        <w:t>volumeKubus</w:t>
+      </w:r>
+      <w:r>
+        <w:rPr>
+          <w:rFonts w:ascii="Times New Roman" w:hAnsi="Times New Roman" w:cs="Times New Roman"/>
+          <w:sz w:val="24"/>
+          <w:szCs w:val="24"/>
+        </w:rPr>
+        <w:t xml:space="preserve"> dengan 1 parameter yaitu </w:t>
       </w:r>
       <w:r>
         <w:rPr>
@@ -10842,17 +10270,7 @@
           <w:sz w:val="24"/>
           <w:szCs w:val="24"/>
         </w:rPr>
-        <w:t>10</w:t>
-      </w:r>
-      <w:r>
-        <w:rPr>
-          <w:rFonts w:ascii="Times New Roman" w:hAnsi="Times New Roman" w:cs="Times New Roman"/>
-          <w:b/>
-          <w:bCs/>
-          <w:sz w:val="24"/>
-          <w:szCs w:val="24"/>
-        </w:rPr>
-        <w:t xml:space="preserve"> </w:t>
+        <w:t xml:space="preserve">10 </w:t>
       </w:r>
       <w:r>
         <w:rPr>
@@ -10972,15 +10390,7 @@
           <w:sz w:val="24"/>
           <w:szCs w:val="24"/>
         </w:rPr>
-        <w:t>sebanyak 3 kali</w:t>
-      </w:r>
-      <w:r>
-        <w:rPr>
-          <w:rFonts w:ascii="Times New Roman" w:hAnsi="Times New Roman" w:cs="Times New Roman"/>
-          <w:sz w:val="24"/>
-          <w:szCs w:val="24"/>
-        </w:rPr>
-        <w:t>.</w:t>
+        <w:t>sebanyak 3 kali.</w:t>
       </w:r>
     </w:p>
     <w:p>
@@ -11065,17 +10475,7 @@
           <w:sz w:val="24"/>
           <w:szCs w:val="24"/>
         </w:rPr>
-        <w:t>volume</w:t>
-      </w:r>
-      <w:r>
-        <w:rPr>
-          <w:rFonts w:ascii="Times New Roman" w:hAnsi="Times New Roman" w:cs="Times New Roman"/>
-          <w:b/>
-          <w:bCs/>
-          <w:sz w:val="24"/>
-          <w:szCs w:val="24"/>
-        </w:rPr>
-        <w:t>Kubus</w:t>
+        <w:t>volumeKubus</w:t>
       </w:r>
       <w:r>
         <w:rPr>
@@ -11395,15 +10795,7 @@
           <w:sz w:val="24"/>
           <w:szCs w:val="24"/>
         </w:rPr>
-        <w:t xml:space="preserve">. </w:t>
-      </w:r>
-      <w:r>
-        <w:rPr>
-          <w:rFonts w:ascii="Times New Roman" w:hAnsi="Times New Roman" w:cs="Times New Roman"/>
-          <w:sz w:val="24"/>
-          <w:szCs w:val="24"/>
-        </w:rPr>
-        <w:t>Huruf “d” pada akhir nilai menandakan ke compiler bahwa nilai ini adalah data double (64 bit).</w:t>
+        <w:t>. Huruf “d” pada akhir nilai menandakan ke compiler bahwa nilai ini adalah data double (64 bit).</w:t>
       </w:r>
     </w:p>
     <w:p>
@@ -11791,17 +11183,7 @@
           <w:sz w:val="24"/>
           <w:szCs w:val="24"/>
         </w:rPr>
-        <w:t>20</w:t>
-      </w:r>
-      <w:r>
-        <w:rPr>
-          <w:rFonts w:ascii="Times New Roman" w:hAnsi="Times New Roman" w:cs="Times New Roman"/>
-          <w:b/>
-          <w:bCs/>
-          <w:sz w:val="24"/>
-          <w:szCs w:val="24"/>
-        </w:rPr>
-        <w:t xml:space="preserve"> </w:t>
+        <w:t xml:space="preserve">20 </w:t>
       </w:r>
       <w:r>
         <w:rPr>
@@ -12375,17 +11757,7 @@
           <w:sz w:val="24"/>
           <w:szCs w:val="24"/>
         </w:rPr>
-        <w:t xml:space="preserve"> </w:t>
-      </w:r>
-      <w:r>
-        <w:rPr>
-          <w:rFonts w:ascii="Times New Roman" w:hAnsi="Times New Roman" w:cs="Times New Roman"/>
-          <w:b/>
-          <w:bCs/>
-          <w:sz w:val="24"/>
-          <w:szCs w:val="24"/>
-        </w:rPr>
-        <w:t>”</w:t>
+        <w:t xml:space="preserve"> ”</w:t>
       </w:r>
       <w:r>
         <w:rPr>
@@ -13426,27 +12798,7 @@
           <w:sz w:val="24"/>
           <w:szCs w:val="24"/>
         </w:rPr>
-        <w:t>“</w:t>
-      </w:r>
-      <w:r>
-        <w:rPr>
-          <w:rFonts w:ascii="Times New Roman" w:hAnsi="Times New Roman" w:cs="Times New Roman"/>
-          <w:b/>
-          <w:bCs/>
-          <w:sz w:val="24"/>
-          <w:szCs w:val="24"/>
-        </w:rPr>
-        <w:t xml:space="preserve">Masukkan pilihan: </w:t>
-      </w:r>
-      <w:r>
-        <w:rPr>
-          <w:rFonts w:ascii="Times New Roman" w:hAnsi="Times New Roman" w:cs="Times New Roman"/>
-          <w:b/>
-          <w:bCs/>
-          <w:sz w:val="24"/>
-          <w:szCs w:val="24"/>
-        </w:rPr>
-        <w:t>”</w:t>
+        <w:t>“Masukkan pilihan: ”</w:t>
       </w:r>
       <w:r>
         <w:rPr>
@@ -14991,17 +14343,7 @@
           <w:sz w:val="24"/>
           <w:szCs w:val="24"/>
         </w:rPr>
-        <w:t>4</w:t>
-      </w:r>
-      <w:r>
-        <w:rPr>
-          <w:rFonts w:ascii="Times New Roman" w:hAnsi="Times New Roman" w:cs="Times New Roman"/>
-          <w:b/>
-          <w:bCs/>
-          <w:sz w:val="24"/>
-          <w:szCs w:val="24"/>
-        </w:rPr>
-        <w:t>6</w:t>
+        <w:t>46</w:t>
       </w:r>
       <w:r>
         <w:rPr>
@@ -15025,31 +14367,7 @@
           <w:sz w:val="24"/>
           <w:szCs w:val="24"/>
         </w:rPr>
-        <w:t xml:space="preserve"> </w:t>
-      </w:r>
-      <w:r>
-        <w:rPr>
-          <w:rFonts w:ascii="Times New Roman" w:hAnsi="Times New Roman" w:cs="Times New Roman"/>
-          <w:sz w:val="24"/>
-          <w:szCs w:val="24"/>
-        </w:rPr>
-        <w:t>baris kosong pada console</w:t>
-      </w:r>
-      <w:r>
-        <w:rPr>
-          <w:rFonts w:ascii="Times New Roman" w:hAnsi="Times New Roman" w:cs="Times New Roman"/>
-          <w:sz w:val="24"/>
-          <w:szCs w:val="24"/>
-        </w:rPr>
-        <w:t>.</w:t>
-      </w:r>
-      <w:r>
-        <w:rPr>
-          <w:rFonts w:ascii="Times New Roman" w:hAnsi="Times New Roman" w:cs="Times New Roman"/>
-          <w:sz w:val="24"/>
-          <w:szCs w:val="24"/>
-        </w:rPr>
-        <w:t xml:space="preserve"> </w:t>
+        <w:t xml:space="preserve"> baris kosong pada console. </w:t>
       </w:r>
       <w:r>
         <w:rPr>
@@ -15370,17 +14688,7 @@
           <w:sz w:val="24"/>
           <w:szCs w:val="24"/>
         </w:rPr>
-        <w:t>sisi</w:t>
-      </w:r>
-      <w:r>
-        <w:rPr>
-          <w:rFonts w:ascii="Times New Roman" w:hAnsi="Times New Roman" w:cs="Times New Roman"/>
-          <w:b/>
-          <w:bCs/>
-          <w:sz w:val="24"/>
-          <w:szCs w:val="24"/>
-        </w:rPr>
-        <w:t xml:space="preserve"> </w:t>
+        <w:t xml:space="preserve">sisi </w:t>
       </w:r>
       <w:r>
         <w:rPr>
@@ -15463,27 +14771,7 @@
           <w:sz w:val="24"/>
           <w:szCs w:val="24"/>
         </w:rPr>
-        <w:t xml:space="preserve">“Masukkan </w:t>
-      </w:r>
-      <w:r>
-        <w:rPr>
-          <w:rFonts w:ascii="Times New Roman" w:hAnsi="Times New Roman" w:cs="Times New Roman"/>
-          <w:b/>
-          <w:bCs/>
-          <w:sz w:val="24"/>
-          <w:szCs w:val="24"/>
-        </w:rPr>
-        <w:t>sisi kubus</w:t>
-      </w:r>
-      <w:r>
-        <w:rPr>
-          <w:rFonts w:ascii="Times New Roman" w:hAnsi="Times New Roman" w:cs="Times New Roman"/>
-          <w:b/>
-          <w:bCs/>
-          <w:sz w:val="24"/>
-          <w:szCs w:val="24"/>
-        </w:rPr>
-        <w:t>: ”</w:t>
+        <w:t>“Masukkan sisi kubus: ”</w:t>
       </w:r>
       <w:r>
         <w:rPr>
@@ -15594,17 +14882,7 @@
           <w:sz w:val="24"/>
           <w:szCs w:val="24"/>
         </w:rPr>
-        <w:t>sisi</w:t>
-      </w:r>
-      <w:r>
-        <w:rPr>
-          <w:rFonts w:ascii="Times New Roman" w:hAnsi="Times New Roman" w:cs="Times New Roman"/>
-          <w:b/>
-          <w:bCs/>
-          <w:sz w:val="24"/>
-          <w:szCs w:val="24"/>
-        </w:rPr>
-        <w:t xml:space="preserve"> </w:t>
+        <w:t xml:space="preserve">sisi </w:t>
       </w:r>
       <w:r>
         <w:rPr>
@@ -15731,27 +15009,7 @@
           <w:sz w:val="24"/>
           <w:szCs w:val="24"/>
         </w:rPr>
-        <w:t xml:space="preserve">“Volume </w:t>
-      </w:r>
-      <w:r>
-        <w:rPr>
-          <w:rFonts w:ascii="Times New Roman" w:hAnsi="Times New Roman" w:cs="Times New Roman"/>
-          <w:b/>
-          <w:bCs/>
-          <w:sz w:val="24"/>
-          <w:szCs w:val="24"/>
-        </w:rPr>
-        <w:t>kubus</w:t>
-      </w:r>
-      <w:r>
-        <w:rPr>
-          <w:rFonts w:ascii="Times New Roman" w:hAnsi="Times New Roman" w:cs="Times New Roman"/>
-          <w:b/>
-          <w:bCs/>
-          <w:sz w:val="24"/>
-          <w:szCs w:val="24"/>
-        </w:rPr>
-        <w:t xml:space="preserve"> adalah: ”</w:t>
+        <w:t>“Volume kubus adalah: ”</w:t>
       </w:r>
       <w:r>
         <w:rPr>
@@ -15878,27 +15136,7 @@
           <w:sz w:val="24"/>
           <w:szCs w:val="24"/>
         </w:rPr>
-        <w:t>volume</w:t>
-      </w:r>
-      <w:r>
-        <w:rPr>
-          <w:rFonts w:ascii="Times New Roman" w:hAnsi="Times New Roman" w:cs="Times New Roman"/>
-          <w:b/>
-          <w:bCs/>
-          <w:sz w:val="24"/>
-          <w:szCs w:val="24"/>
-        </w:rPr>
-        <w:t>Kubus</w:t>
-      </w:r>
-      <w:r>
-        <w:rPr>
-          <w:rFonts w:ascii="Times New Roman" w:hAnsi="Times New Roman" w:cs="Times New Roman"/>
-          <w:b/>
-          <w:bCs/>
-          <w:sz w:val="24"/>
-          <w:szCs w:val="24"/>
-        </w:rPr>
-        <w:t xml:space="preserve"> </w:t>
+        <w:t xml:space="preserve">volumeKubus </w:t>
       </w:r>
       <w:r>
         <w:rPr>
@@ -15924,15 +15162,7 @@
           <w:sz w:val="24"/>
           <w:szCs w:val="24"/>
         </w:rPr>
-        <w:t>.</w:t>
-      </w:r>
-      <w:r>
-        <w:rPr>
-          <w:rFonts w:ascii="Times New Roman" w:hAnsi="Times New Roman" w:cs="Times New Roman"/>
-          <w:sz w:val="24"/>
-          <w:szCs w:val="24"/>
-        </w:rPr>
-        <w:t xml:space="preserve"> </w:t>
+        <w:t xml:space="preserve">. </w:t>
       </w:r>
       <w:r>
         <w:rPr>
@@ -16489,17 +15719,7 @@
           <w:sz w:val="24"/>
           <w:szCs w:val="24"/>
         </w:rPr>
-        <w:t xml:space="preserve"> tinggi</w:t>
-      </w:r>
-      <w:r>
-        <w:rPr>
-          <w:rFonts w:ascii="Times New Roman" w:hAnsi="Times New Roman" w:cs="Times New Roman"/>
-          <w:b/>
-          <w:bCs/>
-          <w:sz w:val="24"/>
-          <w:szCs w:val="24"/>
-        </w:rPr>
-        <w:t xml:space="preserve"> </w:t>
+        <w:t xml:space="preserve"> tinggi </w:t>
       </w:r>
       <w:r>
         <w:rPr>
@@ -16582,47 +15802,7 @@
           <w:sz w:val="24"/>
           <w:szCs w:val="24"/>
         </w:rPr>
-        <w:t xml:space="preserve">“Masukkan </w:t>
-      </w:r>
-      <w:r>
-        <w:rPr>
-          <w:rFonts w:ascii="Times New Roman" w:hAnsi="Times New Roman" w:cs="Times New Roman"/>
-          <w:b/>
-          <w:bCs/>
-          <w:sz w:val="24"/>
-          <w:szCs w:val="24"/>
-        </w:rPr>
-        <w:t>jari-jari</w:t>
-      </w:r>
-      <w:r>
-        <w:rPr>
-          <w:rFonts w:ascii="Times New Roman" w:hAnsi="Times New Roman" w:cs="Times New Roman"/>
-          <w:b/>
-          <w:bCs/>
-          <w:sz w:val="24"/>
-          <w:szCs w:val="24"/>
-        </w:rPr>
-        <w:t xml:space="preserve"> </w:t>
-      </w:r>
-      <w:r>
-        <w:rPr>
-          <w:rFonts w:ascii="Times New Roman" w:hAnsi="Times New Roman" w:cs="Times New Roman"/>
-          <w:b/>
-          <w:bCs/>
-          <w:sz w:val="24"/>
-          <w:szCs w:val="24"/>
-        </w:rPr>
-        <w:t>Kerucut</w:t>
-      </w:r>
-      <w:r>
-        <w:rPr>
-          <w:rFonts w:ascii="Times New Roman" w:hAnsi="Times New Roman" w:cs="Times New Roman"/>
-          <w:b/>
-          <w:bCs/>
-          <w:sz w:val="24"/>
-          <w:szCs w:val="24"/>
-        </w:rPr>
-        <w:t>: ”</w:t>
+        <w:t>“Masukkan jari-jari Kerucut: ”</w:t>
       </w:r>
       <w:r>
         <w:rPr>
@@ -16724,17 +15904,7 @@
           <w:sz w:val="24"/>
           <w:szCs w:val="24"/>
         </w:rPr>
-        <w:t>5</w:t>
-      </w:r>
-      <w:r>
-        <w:rPr>
-          <w:rFonts w:ascii="Times New Roman" w:hAnsi="Times New Roman" w:cs="Times New Roman"/>
-          <w:b/>
-          <w:bCs/>
-          <w:sz w:val="24"/>
-          <w:szCs w:val="24"/>
-        </w:rPr>
-        <w:t>8</w:t>
+        <w:t>58</w:t>
       </w:r>
       <w:r>
         <w:rPr>
@@ -16752,17 +15922,7 @@
           <w:sz w:val="24"/>
           <w:szCs w:val="24"/>
         </w:rPr>
-        <w:t>jarijari</w:t>
-      </w:r>
-      <w:r>
-        <w:rPr>
-          <w:rFonts w:ascii="Times New Roman" w:hAnsi="Times New Roman" w:cs="Times New Roman"/>
-          <w:b/>
-          <w:bCs/>
-          <w:sz w:val="24"/>
-          <w:szCs w:val="24"/>
-        </w:rPr>
-        <w:t xml:space="preserve"> </w:t>
+        <w:t xml:space="preserve">jarijari </w:t>
       </w:r>
       <w:r>
         <w:rPr>
@@ -16881,27 +16041,7 @@
           <w:sz w:val="24"/>
           <w:szCs w:val="24"/>
         </w:rPr>
-        <w:t xml:space="preserve">“Masukkan </w:t>
-      </w:r>
-      <w:r>
-        <w:rPr>
-          <w:rFonts w:ascii="Times New Roman" w:hAnsi="Times New Roman" w:cs="Times New Roman"/>
-          <w:b/>
-          <w:bCs/>
-          <w:sz w:val="24"/>
-          <w:szCs w:val="24"/>
-        </w:rPr>
-        <w:t xml:space="preserve">tinggi </w:t>
-      </w:r>
-      <w:r>
-        <w:rPr>
-          <w:rFonts w:ascii="Times New Roman" w:hAnsi="Times New Roman" w:cs="Times New Roman"/>
-          <w:b/>
-          <w:bCs/>
-          <w:sz w:val="24"/>
-          <w:szCs w:val="24"/>
-        </w:rPr>
-        <w:t xml:space="preserve"> Kerucut: ”</w:t>
+        <w:t>“Masukkan tinggi  Kerucut: ”</w:t>
       </w:r>
       <w:r>
         <w:rPr>
@@ -17139,27 +16279,7 @@
           <w:sz w:val="24"/>
           <w:szCs w:val="24"/>
         </w:rPr>
-        <w:t xml:space="preserve">“Volume </w:t>
-      </w:r>
-      <w:r>
-        <w:rPr>
-          <w:rFonts w:ascii="Times New Roman" w:hAnsi="Times New Roman" w:cs="Times New Roman"/>
-          <w:b/>
-          <w:bCs/>
-          <w:sz w:val="24"/>
-          <w:szCs w:val="24"/>
-        </w:rPr>
-        <w:t>Kerucut</w:t>
-      </w:r>
-      <w:r>
-        <w:rPr>
-          <w:rFonts w:ascii="Times New Roman" w:hAnsi="Times New Roman" w:cs="Times New Roman"/>
-          <w:b/>
-          <w:bCs/>
-          <w:sz w:val="24"/>
-          <w:szCs w:val="24"/>
-        </w:rPr>
-        <w:t xml:space="preserve"> adalah: ”</w:t>
+        <w:t>“Volume Kerucut adalah: ”</w:t>
       </w:r>
       <w:r>
         <w:rPr>
@@ -17286,27 +16406,7 @@
           <w:sz w:val="24"/>
           <w:szCs w:val="24"/>
         </w:rPr>
-        <w:t>volume</w:t>
-      </w:r>
-      <w:r>
-        <w:rPr>
-          <w:rFonts w:ascii="Times New Roman" w:hAnsi="Times New Roman" w:cs="Times New Roman"/>
-          <w:b/>
-          <w:bCs/>
-          <w:sz w:val="24"/>
-          <w:szCs w:val="24"/>
-        </w:rPr>
-        <w:t>Kerucut</w:t>
-      </w:r>
-      <w:r>
-        <w:rPr>
-          <w:rFonts w:ascii="Times New Roman" w:hAnsi="Times New Roman" w:cs="Times New Roman"/>
-          <w:b/>
-          <w:bCs/>
-          <w:sz w:val="24"/>
-          <w:szCs w:val="24"/>
-        </w:rPr>
-        <w:t xml:space="preserve"> </w:t>
+        <w:t xml:space="preserve">volumeKerucut </w:t>
       </w:r>
       <w:r>
         <w:rPr>
@@ -17915,17 +17015,7 @@
           <w:sz w:val="24"/>
           <w:szCs w:val="24"/>
         </w:rPr>
-        <w:t>6</w:t>
-      </w:r>
-      <w:r>
-        <w:rPr>
-          <w:rFonts w:ascii="Times New Roman" w:hAnsi="Times New Roman" w:cs="Times New Roman"/>
-          <w:b/>
-          <w:bCs/>
-          <w:sz w:val="24"/>
-          <w:szCs w:val="24"/>
-        </w:rPr>
-        <w:t>7</w:t>
+        <w:t>67</w:t>
       </w:r>
       <w:r>
         <w:rPr>
@@ -17959,27 +17049,7 @@
           <w:sz w:val="24"/>
           <w:szCs w:val="24"/>
         </w:rPr>
-        <w:t>“</w:t>
-      </w:r>
-      <w:r>
-        <w:rPr>
-          <w:rFonts w:ascii="Times New Roman" w:hAnsi="Times New Roman" w:cs="Times New Roman"/>
-          <w:b/>
-          <w:bCs/>
-          <w:sz w:val="24"/>
-          <w:szCs w:val="24"/>
-        </w:rPr>
-        <w:t>Terima kasih telah menggunakan aplikasi ini.</w:t>
-      </w:r>
-      <w:r>
-        <w:rPr>
-          <w:rFonts w:ascii="Times New Roman" w:hAnsi="Times New Roman" w:cs="Times New Roman"/>
-          <w:b/>
-          <w:bCs/>
-          <w:sz w:val="24"/>
-          <w:szCs w:val="24"/>
-        </w:rPr>
-        <w:t xml:space="preserve"> ”</w:t>
+        <w:t>“Terima kasih telah menggunakan aplikasi ini. ”</w:t>
       </w:r>
       <w:r>
         <w:rPr>
@@ -18405,17 +17475,7 @@
           <w:sz w:val="24"/>
           <w:szCs w:val="24"/>
         </w:rPr>
-        <w:t>“</w:t>
-      </w:r>
-      <w:r>
-        <w:rPr>
-          <w:rFonts w:ascii="Times New Roman" w:hAnsi="Times New Roman" w:cs="Times New Roman"/>
-          <w:b/>
-          <w:bCs/>
-          <w:sz w:val="24"/>
-          <w:szCs w:val="24"/>
-        </w:rPr>
-        <w:t xml:space="preserve">Pilihan tidak </w:t>
+        <w:t xml:space="preserve">“Pilihan tidak </w:t>
       </w:r>
       <w:r>
         <w:rPr>
@@ -19131,6 +18191,7 @@
   <w:style w:type="character" w:default="1" w:styleId="DefaultParagraphFont">
     <w:name w:val="Default Paragraph Font"/>
     <w:uiPriority w:val="1"/>
+    <w:semiHidden/>
     <w:unhideWhenUsed/>
   </w:style>
   <w:style w:type="table" w:default="1" w:styleId="TableNormal">

</xml_diff>